<commit_message>
replace 4 and 5
</commit_message>
<xml_diff>
--- a/11-python-Flask/7.files uploading.docx
+++ b/11-python-Flask/7.files uploading.docx
@@ -1,6 +1,6 @@
 
 <file path=word/document.xml><?xml version="1.0" encoding="utf-8"?>
-<w:document xmlns:wpc="http://schemas.microsoft.com/office/word/2010/wordprocessingCanvas" xmlns:cx="http://schemas.microsoft.com/office/drawing/2014/chartex" xmlns:cx1="http://schemas.microsoft.com/office/drawing/2015/9/8/chartex" xmlns:cx2="http://schemas.microsoft.com/office/drawing/2015/10/21/chartex" xmlns:cx3="http://schemas.microsoft.com/office/drawing/2016/5/9/chartex" xmlns:cx4="http://schemas.microsoft.com/office/drawing/2016/5/10/chartex" xmlns:cx5="http://schemas.microsoft.com/office/drawing/2016/5/11/chartex" xmlns:cx6="http://schemas.microsoft.com/office/drawing/2016/5/12/chartex" xmlns:cx7="http://schemas.microsoft.com/office/drawing/2016/5/13/chartex" xmlns:cx8="http://schemas.microsoft.com/office/drawing/2016/5/14/chartex" xmlns:mc="http://schemas.openxmlformats.org/markup-compatibility/2006" xmlns:aink="http://schemas.microsoft.com/office/drawing/2016/ink" xmlns:am3d="http://schemas.microsoft.com/office/drawing/2017/model3d" xmlns:o="urn:schemas-microsoft-com:office:office" xmlns:r="http://schemas.openxmlformats.org/officeDocument/2006/relationships" xmlns:m="http://schemas.openxmlformats.org/officeDocument/2006/math" xmlns:v="urn:schemas-microsoft-com:vml" xmlns:wp14="http://schemas.microsoft.com/office/word/2010/wordprocessingDrawing" xmlns:wp="http://schemas.openxmlformats.org/drawingml/2006/wordprocessingDrawing" xmlns:w10="urn:schemas-microsoft-com:office:word" xmlns:w="http://schemas.openxmlformats.org/wordprocessingml/2006/main" xmlns:w14="http://schemas.microsoft.com/office/word/2010/wordml" xmlns:w15="http://schemas.microsoft.com/office/word/2012/wordml" xmlns:w16cex="http://schemas.microsoft.com/office/word/2018/wordml/cex" xmlns:w16cid="http://schemas.microsoft.com/office/word/2016/wordml/cid" xmlns:w16="http://schemas.microsoft.com/office/word/2018/wordml" xmlns:w16sdtdh="http://schemas.microsoft.com/office/word/2020/wordml/sdtdatahash" xmlns:w16se="http://schemas.microsoft.com/office/word/2015/wordml/symex" xmlns:wpg="http://schemas.microsoft.com/office/word/2010/wordprocessingGroup" xmlns:wpi="http://schemas.microsoft.com/office/word/2010/wordprocessingInk" xmlns:wne="http://schemas.microsoft.com/office/word/2006/wordml" xmlns:wps="http://schemas.microsoft.com/office/word/2010/wordprocessingShape" mc:Ignorable="w14 w15 w16se w16cid w16 w16cex w16sdtdh wp14">
+<w:document xmlns:wpc="http://schemas.microsoft.com/office/word/2010/wordprocessingCanvas" xmlns:cx="http://schemas.microsoft.com/office/drawing/2014/chartex" xmlns:cx1="http://schemas.microsoft.com/office/drawing/2015/9/8/chartex" xmlns:cx2="http://schemas.microsoft.com/office/drawing/2015/10/21/chartex" xmlns:cx3="http://schemas.microsoft.com/office/drawing/2016/5/9/chartex" xmlns:cx4="http://schemas.microsoft.com/office/drawing/2016/5/10/chartex" xmlns:cx5="http://schemas.microsoft.com/office/drawing/2016/5/11/chartex" xmlns:cx6="http://schemas.microsoft.com/office/drawing/2016/5/12/chartex" xmlns:cx7="http://schemas.microsoft.com/office/drawing/2016/5/13/chartex" xmlns:cx8="http://schemas.microsoft.com/office/drawing/2016/5/14/chartex" xmlns:mc="http://schemas.openxmlformats.org/markup-compatibility/2006" xmlns:aink="http://schemas.microsoft.com/office/drawing/2016/ink" xmlns:am3d="http://schemas.microsoft.com/office/drawing/2017/model3d" xmlns:o="urn:schemas-microsoft-com:office:office" xmlns:oel="http://schemas.microsoft.com/office/2019/extlst" xmlns:r="http://schemas.openxmlformats.org/officeDocument/2006/relationships" xmlns:m="http://schemas.openxmlformats.org/officeDocument/2006/math" xmlns:v="urn:schemas-microsoft-com:vml" xmlns:wp14="http://schemas.microsoft.com/office/word/2010/wordprocessingDrawing" xmlns:wp="http://schemas.openxmlformats.org/drawingml/2006/wordprocessingDrawing" xmlns:w10="urn:schemas-microsoft-com:office:word" xmlns:w="http://schemas.openxmlformats.org/wordprocessingml/2006/main" xmlns:w14="http://schemas.microsoft.com/office/word/2010/wordml" xmlns:w15="http://schemas.microsoft.com/office/word/2012/wordml" xmlns:w16cex="http://schemas.microsoft.com/office/word/2018/wordml/cex" xmlns:w16cid="http://schemas.microsoft.com/office/word/2016/wordml/cid" xmlns:w16="http://schemas.microsoft.com/office/word/2018/wordml" xmlns:w16sdtdh="http://schemas.microsoft.com/office/word/2020/wordml/sdtdatahash" xmlns:w16se="http://schemas.microsoft.com/office/word/2015/wordml/symex" xmlns:wpg="http://schemas.microsoft.com/office/word/2010/wordprocessingGroup" xmlns:wpi="http://schemas.microsoft.com/office/word/2010/wordprocessingInk" xmlns:wne="http://schemas.microsoft.com/office/word/2006/wordml" xmlns:wps="http://schemas.microsoft.com/office/word/2010/wordprocessingShape" mc:Ignorable="w14 w15 w16se w16cid w16 w16cex w16sdtdh wp14">
   <w:body>
     <w:p>
       <w:pPr>
@@ -11,10 +11,11 @@
     </w:p>
     <w:p>
       <w:pPr>
-        <w:pStyle w:val="Heading1"/>
+        <w:pStyle w:val="1"/>
         <w:pBdr>
           <w:bottom w:val="single" w:sz="8" w:space="4" w:color="4F81BD" w:themeColor="accent1"/>
         </w:pBdr>
+        <w:bidi w:val="0"/>
         <w:spacing w:before="0" w:after="300" w:line="240" w:lineRule="auto"/>
         <w:contextualSpacing/>
         <w:rPr>
@@ -6271,7 +6272,7 @@
 </file>
 
 <file path=word/endnotes.xml><?xml version="1.0" encoding="utf-8"?>
-<w:endnotes xmlns:wpc="http://schemas.microsoft.com/office/word/2010/wordprocessingCanvas" xmlns:cx="http://schemas.microsoft.com/office/drawing/2014/chartex" xmlns:cx1="http://schemas.microsoft.com/office/drawing/2015/9/8/chartex" xmlns:cx2="http://schemas.microsoft.com/office/drawing/2015/10/21/chartex" xmlns:cx3="http://schemas.microsoft.com/office/drawing/2016/5/9/chartex" xmlns:cx4="http://schemas.microsoft.com/office/drawing/2016/5/10/chartex" xmlns:cx5="http://schemas.microsoft.com/office/drawing/2016/5/11/chartex" xmlns:cx6="http://schemas.microsoft.com/office/drawing/2016/5/12/chartex" xmlns:cx7="http://schemas.microsoft.com/office/drawing/2016/5/13/chartex" xmlns:cx8="http://schemas.microsoft.com/office/drawing/2016/5/14/chartex" xmlns:mc="http://schemas.openxmlformats.org/markup-compatibility/2006" xmlns:aink="http://schemas.microsoft.com/office/drawing/2016/ink" xmlns:am3d="http://schemas.microsoft.com/office/drawing/2017/model3d" xmlns:o="urn:schemas-microsoft-com:office:office" xmlns:r="http://schemas.openxmlformats.org/officeDocument/2006/relationships" xmlns:m="http://schemas.openxmlformats.org/officeDocument/2006/math" xmlns:v="urn:schemas-microsoft-com:vml" xmlns:wp14="http://schemas.microsoft.com/office/word/2010/wordprocessingDrawing" xmlns:wp="http://schemas.openxmlformats.org/drawingml/2006/wordprocessingDrawing" xmlns:w10="urn:schemas-microsoft-com:office:word" xmlns:w="http://schemas.openxmlformats.org/wordprocessingml/2006/main" xmlns:w14="http://schemas.microsoft.com/office/word/2010/wordml" xmlns:w15="http://schemas.microsoft.com/office/word/2012/wordml" xmlns:w16cex="http://schemas.microsoft.com/office/word/2018/wordml/cex" xmlns:w16cid="http://schemas.microsoft.com/office/word/2016/wordml/cid" xmlns:w16="http://schemas.microsoft.com/office/word/2018/wordml" xmlns:w16sdtdh="http://schemas.microsoft.com/office/word/2020/wordml/sdtdatahash" xmlns:w16se="http://schemas.microsoft.com/office/word/2015/wordml/symex" xmlns:wpg="http://schemas.microsoft.com/office/word/2010/wordprocessingGroup" xmlns:wpi="http://schemas.microsoft.com/office/word/2010/wordprocessingInk" xmlns:wne="http://schemas.microsoft.com/office/word/2006/wordml" xmlns:wps="http://schemas.microsoft.com/office/word/2010/wordprocessingShape" mc:Ignorable="w14 w15 w16se w16cid w16 w16cex w16sdtdh wp14">
+<w:endnotes xmlns:wpc="http://schemas.microsoft.com/office/word/2010/wordprocessingCanvas" xmlns:cx="http://schemas.microsoft.com/office/drawing/2014/chartex" xmlns:cx1="http://schemas.microsoft.com/office/drawing/2015/9/8/chartex" xmlns:cx2="http://schemas.microsoft.com/office/drawing/2015/10/21/chartex" xmlns:cx3="http://schemas.microsoft.com/office/drawing/2016/5/9/chartex" xmlns:cx4="http://schemas.microsoft.com/office/drawing/2016/5/10/chartex" xmlns:cx5="http://schemas.microsoft.com/office/drawing/2016/5/11/chartex" xmlns:cx6="http://schemas.microsoft.com/office/drawing/2016/5/12/chartex" xmlns:cx7="http://schemas.microsoft.com/office/drawing/2016/5/13/chartex" xmlns:cx8="http://schemas.microsoft.com/office/drawing/2016/5/14/chartex" xmlns:mc="http://schemas.openxmlformats.org/markup-compatibility/2006" xmlns:aink="http://schemas.microsoft.com/office/drawing/2016/ink" xmlns:am3d="http://schemas.microsoft.com/office/drawing/2017/model3d" xmlns:o="urn:schemas-microsoft-com:office:office" xmlns:oel="http://schemas.microsoft.com/office/2019/extlst" xmlns:r="http://schemas.openxmlformats.org/officeDocument/2006/relationships" xmlns:m="http://schemas.openxmlformats.org/officeDocument/2006/math" xmlns:v="urn:schemas-microsoft-com:vml" xmlns:wp14="http://schemas.microsoft.com/office/word/2010/wordprocessingDrawing" xmlns:wp="http://schemas.openxmlformats.org/drawingml/2006/wordprocessingDrawing" xmlns:w10="urn:schemas-microsoft-com:office:word" xmlns:w="http://schemas.openxmlformats.org/wordprocessingml/2006/main" xmlns:w14="http://schemas.microsoft.com/office/word/2010/wordml" xmlns:w15="http://schemas.microsoft.com/office/word/2012/wordml" xmlns:w16cex="http://schemas.microsoft.com/office/word/2018/wordml/cex" xmlns:w16cid="http://schemas.microsoft.com/office/word/2016/wordml/cid" xmlns:w16="http://schemas.microsoft.com/office/word/2018/wordml" xmlns:w16sdtdh="http://schemas.microsoft.com/office/word/2020/wordml/sdtdatahash" xmlns:w16se="http://schemas.microsoft.com/office/word/2015/wordml/symex" xmlns:wpg="http://schemas.microsoft.com/office/word/2010/wordprocessingGroup" xmlns:wpi="http://schemas.microsoft.com/office/word/2010/wordprocessingInk" xmlns:wne="http://schemas.microsoft.com/office/word/2006/wordml" xmlns:wps="http://schemas.microsoft.com/office/word/2010/wordprocessingShape" mc:Ignorable="w14 w15 w16se w16cid w16 w16cex w16sdtdh wp14">
   <w:endnote w:type="separator" w:id="-1">
     <w:p>
       <w:r>
@@ -6290,7 +6291,7 @@
 </file>
 
 <file path=word/footer1.xml><?xml version="1.0" encoding="utf-8"?>
-<w:ftr xmlns:wpc="http://schemas.microsoft.com/office/word/2010/wordprocessingCanvas" xmlns:cx="http://schemas.microsoft.com/office/drawing/2014/chartex" xmlns:cx1="http://schemas.microsoft.com/office/drawing/2015/9/8/chartex" xmlns:cx2="http://schemas.microsoft.com/office/drawing/2015/10/21/chartex" xmlns:cx3="http://schemas.microsoft.com/office/drawing/2016/5/9/chartex" xmlns:cx4="http://schemas.microsoft.com/office/drawing/2016/5/10/chartex" xmlns:cx5="http://schemas.microsoft.com/office/drawing/2016/5/11/chartex" xmlns:cx6="http://schemas.microsoft.com/office/drawing/2016/5/12/chartex" xmlns:cx7="http://schemas.microsoft.com/office/drawing/2016/5/13/chartex" xmlns:cx8="http://schemas.microsoft.com/office/drawing/2016/5/14/chartex" xmlns:mc="http://schemas.openxmlformats.org/markup-compatibility/2006" xmlns:aink="http://schemas.microsoft.com/office/drawing/2016/ink" xmlns:am3d="http://schemas.microsoft.com/office/drawing/2017/model3d" xmlns:o="urn:schemas-microsoft-com:office:office" xmlns:r="http://schemas.openxmlformats.org/officeDocument/2006/relationships" xmlns:m="http://schemas.openxmlformats.org/officeDocument/2006/math" xmlns:v="urn:schemas-microsoft-com:vml" xmlns:wp14="http://schemas.microsoft.com/office/word/2010/wordprocessingDrawing" xmlns:wp="http://schemas.openxmlformats.org/drawingml/2006/wordprocessingDrawing" xmlns:w10="urn:schemas-microsoft-com:office:word" xmlns:w="http://schemas.openxmlformats.org/wordprocessingml/2006/main" xmlns:w14="http://schemas.microsoft.com/office/word/2010/wordml" xmlns:w15="http://schemas.microsoft.com/office/word/2012/wordml" xmlns:w16cex="http://schemas.microsoft.com/office/word/2018/wordml/cex" xmlns:w16cid="http://schemas.microsoft.com/office/word/2016/wordml/cid" xmlns:w16="http://schemas.microsoft.com/office/word/2018/wordml" xmlns:w16sdtdh="http://schemas.microsoft.com/office/word/2020/wordml/sdtdatahash" xmlns:w16se="http://schemas.microsoft.com/office/word/2015/wordml/symex" xmlns:wpg="http://schemas.microsoft.com/office/word/2010/wordprocessingGroup" xmlns:wpi="http://schemas.microsoft.com/office/word/2010/wordprocessingInk" xmlns:wne="http://schemas.microsoft.com/office/word/2006/wordml" xmlns:wps="http://schemas.microsoft.com/office/word/2010/wordprocessingShape" mc:Ignorable="w14 w15 w16se w16cid w16 w16cex w16sdtdh wp14">
+<w:ftr xmlns:wpc="http://schemas.microsoft.com/office/word/2010/wordprocessingCanvas" xmlns:cx="http://schemas.microsoft.com/office/drawing/2014/chartex" xmlns:cx1="http://schemas.microsoft.com/office/drawing/2015/9/8/chartex" xmlns:cx2="http://schemas.microsoft.com/office/drawing/2015/10/21/chartex" xmlns:cx3="http://schemas.microsoft.com/office/drawing/2016/5/9/chartex" xmlns:cx4="http://schemas.microsoft.com/office/drawing/2016/5/10/chartex" xmlns:cx5="http://schemas.microsoft.com/office/drawing/2016/5/11/chartex" xmlns:cx6="http://schemas.microsoft.com/office/drawing/2016/5/12/chartex" xmlns:cx7="http://schemas.microsoft.com/office/drawing/2016/5/13/chartex" xmlns:cx8="http://schemas.microsoft.com/office/drawing/2016/5/14/chartex" xmlns:mc="http://schemas.openxmlformats.org/markup-compatibility/2006" xmlns:aink="http://schemas.microsoft.com/office/drawing/2016/ink" xmlns:am3d="http://schemas.microsoft.com/office/drawing/2017/model3d" xmlns:o="urn:schemas-microsoft-com:office:office" xmlns:oel="http://schemas.microsoft.com/office/2019/extlst" xmlns:r="http://schemas.openxmlformats.org/officeDocument/2006/relationships" xmlns:m="http://schemas.openxmlformats.org/officeDocument/2006/math" xmlns:v="urn:schemas-microsoft-com:vml" xmlns:wp14="http://schemas.microsoft.com/office/word/2010/wordprocessingDrawing" xmlns:wp="http://schemas.openxmlformats.org/drawingml/2006/wordprocessingDrawing" xmlns:w10="urn:schemas-microsoft-com:office:word" xmlns:w="http://schemas.openxmlformats.org/wordprocessingml/2006/main" xmlns:w14="http://schemas.microsoft.com/office/word/2010/wordml" xmlns:w15="http://schemas.microsoft.com/office/word/2012/wordml" xmlns:w16cex="http://schemas.microsoft.com/office/word/2018/wordml/cex" xmlns:w16cid="http://schemas.microsoft.com/office/word/2016/wordml/cid" xmlns:w16="http://schemas.microsoft.com/office/word/2018/wordml" xmlns:w16sdtdh="http://schemas.microsoft.com/office/word/2020/wordml/sdtdatahash" xmlns:w16se="http://schemas.microsoft.com/office/word/2015/wordml/symex" xmlns:wpg="http://schemas.microsoft.com/office/word/2010/wordprocessingGroup" xmlns:wpi="http://schemas.microsoft.com/office/word/2010/wordprocessingInk" xmlns:wne="http://schemas.microsoft.com/office/word/2006/wordml" xmlns:wps="http://schemas.microsoft.com/office/word/2010/wordprocessingShape" mc:Ignorable="w14 w15 w16se w16cid w16 w16cex w16sdtdh wp14">
   <w:sdt>
     <w:sdtPr>
       <w:rPr>
@@ -6306,7 +6307,7 @@
     <w:sdtContent>
       <w:p>
         <w:pPr>
-          <w:pStyle w:val="Footer"/>
+          <w:pStyle w:val="a9"/>
         </w:pPr>
         <w:r>
           <w:rPr>
@@ -6566,7 +6567,7 @@
             </mc:Choice>
             <mc:Fallback>
               <w:pict>
-                <v:shapetype w14:anchorId="3BAE2C13" id="_x0000_t32" coordsize="21600,21600" o:spt="32" o:oned="t" path="m,l21600,21600e" filled="f">
+                <v:shapetype w14:anchorId="5C6ECB22" id="_x0000_t32" coordsize="21600,21600" o:spt="32" o:oned="t" path="m,l21600,21600e" filled="f">
                   <v:path arrowok="t" fillok="f" o:connecttype="none"/>
                   <o:lock v:ext="edit" shapetype="t"/>
                 </v:shapetype>
@@ -6584,7 +6585,7 @@
 </file>
 
 <file path=word/footnotes.xml><?xml version="1.0" encoding="utf-8"?>
-<w:footnotes xmlns:wpc="http://schemas.microsoft.com/office/word/2010/wordprocessingCanvas" xmlns:cx="http://schemas.microsoft.com/office/drawing/2014/chartex" xmlns:cx1="http://schemas.microsoft.com/office/drawing/2015/9/8/chartex" xmlns:cx2="http://schemas.microsoft.com/office/drawing/2015/10/21/chartex" xmlns:cx3="http://schemas.microsoft.com/office/drawing/2016/5/9/chartex" xmlns:cx4="http://schemas.microsoft.com/office/drawing/2016/5/10/chartex" xmlns:cx5="http://schemas.microsoft.com/office/drawing/2016/5/11/chartex" xmlns:cx6="http://schemas.microsoft.com/office/drawing/2016/5/12/chartex" xmlns:cx7="http://schemas.microsoft.com/office/drawing/2016/5/13/chartex" xmlns:cx8="http://schemas.microsoft.com/office/drawing/2016/5/14/chartex" xmlns:mc="http://schemas.openxmlformats.org/markup-compatibility/2006" xmlns:aink="http://schemas.microsoft.com/office/drawing/2016/ink" xmlns:am3d="http://schemas.microsoft.com/office/drawing/2017/model3d" xmlns:o="urn:schemas-microsoft-com:office:office" xmlns:r="http://schemas.openxmlformats.org/officeDocument/2006/relationships" xmlns:m="http://schemas.openxmlformats.org/officeDocument/2006/math" xmlns:v="urn:schemas-microsoft-com:vml" xmlns:wp14="http://schemas.microsoft.com/office/word/2010/wordprocessingDrawing" xmlns:wp="http://schemas.openxmlformats.org/drawingml/2006/wordprocessingDrawing" xmlns:w10="urn:schemas-microsoft-com:office:word" xmlns:w="http://schemas.openxmlformats.org/wordprocessingml/2006/main" xmlns:w14="http://schemas.microsoft.com/office/word/2010/wordml" xmlns:w15="http://schemas.microsoft.com/office/word/2012/wordml" xmlns:w16cex="http://schemas.microsoft.com/office/word/2018/wordml/cex" xmlns:w16cid="http://schemas.microsoft.com/office/word/2016/wordml/cid" xmlns:w16="http://schemas.microsoft.com/office/word/2018/wordml" xmlns:w16sdtdh="http://schemas.microsoft.com/office/word/2020/wordml/sdtdatahash" xmlns:w16se="http://schemas.microsoft.com/office/word/2015/wordml/symex" xmlns:wpg="http://schemas.microsoft.com/office/word/2010/wordprocessingGroup" xmlns:wpi="http://schemas.microsoft.com/office/word/2010/wordprocessingInk" xmlns:wne="http://schemas.microsoft.com/office/word/2006/wordml" xmlns:wps="http://schemas.microsoft.com/office/word/2010/wordprocessingShape" mc:Ignorable="w14 w15 w16se w16cid w16 w16cex w16sdtdh wp14">
+<w:footnotes xmlns:wpc="http://schemas.microsoft.com/office/word/2010/wordprocessingCanvas" xmlns:cx="http://schemas.microsoft.com/office/drawing/2014/chartex" xmlns:cx1="http://schemas.microsoft.com/office/drawing/2015/9/8/chartex" xmlns:cx2="http://schemas.microsoft.com/office/drawing/2015/10/21/chartex" xmlns:cx3="http://schemas.microsoft.com/office/drawing/2016/5/9/chartex" xmlns:cx4="http://schemas.microsoft.com/office/drawing/2016/5/10/chartex" xmlns:cx5="http://schemas.microsoft.com/office/drawing/2016/5/11/chartex" xmlns:cx6="http://schemas.microsoft.com/office/drawing/2016/5/12/chartex" xmlns:cx7="http://schemas.microsoft.com/office/drawing/2016/5/13/chartex" xmlns:cx8="http://schemas.microsoft.com/office/drawing/2016/5/14/chartex" xmlns:mc="http://schemas.openxmlformats.org/markup-compatibility/2006" xmlns:aink="http://schemas.microsoft.com/office/drawing/2016/ink" xmlns:am3d="http://schemas.microsoft.com/office/drawing/2017/model3d" xmlns:o="urn:schemas-microsoft-com:office:office" xmlns:oel="http://schemas.microsoft.com/office/2019/extlst" xmlns:r="http://schemas.openxmlformats.org/officeDocument/2006/relationships" xmlns:m="http://schemas.openxmlformats.org/officeDocument/2006/math" xmlns:v="urn:schemas-microsoft-com:vml" xmlns:wp14="http://schemas.microsoft.com/office/word/2010/wordprocessingDrawing" xmlns:wp="http://schemas.openxmlformats.org/drawingml/2006/wordprocessingDrawing" xmlns:w10="urn:schemas-microsoft-com:office:word" xmlns:w="http://schemas.openxmlformats.org/wordprocessingml/2006/main" xmlns:w14="http://schemas.microsoft.com/office/word/2010/wordml" xmlns:w15="http://schemas.microsoft.com/office/word/2012/wordml" xmlns:w16cex="http://schemas.microsoft.com/office/word/2018/wordml/cex" xmlns:w16cid="http://schemas.microsoft.com/office/word/2016/wordml/cid" xmlns:w16="http://schemas.microsoft.com/office/word/2018/wordml" xmlns:w16sdtdh="http://schemas.microsoft.com/office/word/2020/wordml/sdtdatahash" xmlns:w16se="http://schemas.microsoft.com/office/word/2015/wordml/symex" xmlns:wpg="http://schemas.microsoft.com/office/word/2010/wordprocessingGroup" xmlns:wpi="http://schemas.microsoft.com/office/word/2010/wordprocessingInk" xmlns:wne="http://schemas.microsoft.com/office/word/2006/wordml" xmlns:wps="http://schemas.microsoft.com/office/word/2010/wordprocessingShape" mc:Ignorable="w14 w15 w16se w16cid w16 w16cex w16sdtdh wp14">
   <w:footnote w:type="separator" w:id="-1">
     <w:p>
       <w:r>
@@ -6603,7 +6604,7 @@
 </file>
 
 <file path=word/header1.xml><?xml version="1.0" encoding="utf-8"?>
-<w:hdr xmlns:wpc="http://schemas.microsoft.com/office/word/2010/wordprocessingCanvas" xmlns:cx="http://schemas.microsoft.com/office/drawing/2014/chartex" xmlns:cx1="http://schemas.microsoft.com/office/drawing/2015/9/8/chartex" xmlns:cx2="http://schemas.microsoft.com/office/drawing/2015/10/21/chartex" xmlns:cx3="http://schemas.microsoft.com/office/drawing/2016/5/9/chartex" xmlns:cx4="http://schemas.microsoft.com/office/drawing/2016/5/10/chartex" xmlns:cx5="http://schemas.microsoft.com/office/drawing/2016/5/11/chartex" xmlns:cx6="http://schemas.microsoft.com/office/drawing/2016/5/12/chartex" xmlns:cx7="http://schemas.microsoft.com/office/drawing/2016/5/13/chartex" xmlns:cx8="http://schemas.microsoft.com/office/drawing/2016/5/14/chartex" xmlns:mc="http://schemas.openxmlformats.org/markup-compatibility/2006" xmlns:aink="http://schemas.microsoft.com/office/drawing/2016/ink" xmlns:am3d="http://schemas.microsoft.com/office/drawing/2017/model3d" xmlns:o="urn:schemas-microsoft-com:office:office" xmlns:r="http://schemas.openxmlformats.org/officeDocument/2006/relationships" xmlns:m="http://schemas.openxmlformats.org/officeDocument/2006/math" xmlns:v="urn:schemas-microsoft-com:vml" xmlns:wp14="http://schemas.microsoft.com/office/word/2010/wordprocessingDrawing" xmlns:wp="http://schemas.openxmlformats.org/drawingml/2006/wordprocessingDrawing" xmlns:w10="urn:schemas-microsoft-com:office:word" xmlns:w="http://schemas.openxmlformats.org/wordprocessingml/2006/main" xmlns:w14="http://schemas.microsoft.com/office/word/2010/wordml" xmlns:w15="http://schemas.microsoft.com/office/word/2012/wordml" xmlns:w16cex="http://schemas.microsoft.com/office/word/2018/wordml/cex" xmlns:w16cid="http://schemas.microsoft.com/office/word/2016/wordml/cid" xmlns:w16="http://schemas.microsoft.com/office/word/2018/wordml" xmlns:w16sdtdh="http://schemas.microsoft.com/office/word/2020/wordml/sdtdatahash" xmlns:w16se="http://schemas.microsoft.com/office/word/2015/wordml/symex" xmlns:wpg="http://schemas.microsoft.com/office/word/2010/wordprocessingGroup" xmlns:wpi="http://schemas.microsoft.com/office/word/2010/wordprocessingInk" xmlns:wne="http://schemas.microsoft.com/office/word/2006/wordml" xmlns:wps="http://schemas.microsoft.com/office/word/2010/wordprocessingShape" mc:Ignorable="w14 w15 w16se w16cid w16 w16cex w16sdtdh wp14">
+<w:hdr xmlns:wpc="http://schemas.microsoft.com/office/word/2010/wordprocessingCanvas" xmlns:cx="http://schemas.microsoft.com/office/drawing/2014/chartex" xmlns:cx1="http://schemas.microsoft.com/office/drawing/2015/9/8/chartex" xmlns:cx2="http://schemas.microsoft.com/office/drawing/2015/10/21/chartex" xmlns:cx3="http://schemas.microsoft.com/office/drawing/2016/5/9/chartex" xmlns:cx4="http://schemas.microsoft.com/office/drawing/2016/5/10/chartex" xmlns:cx5="http://schemas.microsoft.com/office/drawing/2016/5/11/chartex" xmlns:cx6="http://schemas.microsoft.com/office/drawing/2016/5/12/chartex" xmlns:cx7="http://schemas.microsoft.com/office/drawing/2016/5/13/chartex" xmlns:cx8="http://schemas.microsoft.com/office/drawing/2016/5/14/chartex" xmlns:mc="http://schemas.openxmlformats.org/markup-compatibility/2006" xmlns:aink="http://schemas.microsoft.com/office/drawing/2016/ink" xmlns:am3d="http://schemas.microsoft.com/office/drawing/2017/model3d" xmlns:o="urn:schemas-microsoft-com:office:office" xmlns:oel="http://schemas.microsoft.com/office/2019/extlst" xmlns:r="http://schemas.openxmlformats.org/officeDocument/2006/relationships" xmlns:m="http://schemas.openxmlformats.org/officeDocument/2006/math" xmlns:v="urn:schemas-microsoft-com:vml" xmlns:wp14="http://schemas.microsoft.com/office/word/2010/wordprocessingDrawing" xmlns:wp="http://schemas.openxmlformats.org/drawingml/2006/wordprocessingDrawing" xmlns:w10="urn:schemas-microsoft-com:office:word" xmlns:w="http://schemas.openxmlformats.org/wordprocessingml/2006/main" xmlns:w14="http://schemas.microsoft.com/office/word/2010/wordml" xmlns:w15="http://schemas.microsoft.com/office/word/2012/wordml" xmlns:w16cex="http://schemas.microsoft.com/office/word/2018/wordml/cex" xmlns:w16cid="http://schemas.microsoft.com/office/word/2016/wordml/cid" xmlns:w16="http://schemas.microsoft.com/office/word/2018/wordml" xmlns:w16sdtdh="http://schemas.microsoft.com/office/word/2020/wordml/sdtdatahash" xmlns:w16se="http://schemas.microsoft.com/office/word/2015/wordml/symex" xmlns:wpg="http://schemas.microsoft.com/office/word/2010/wordprocessingGroup" xmlns:wpi="http://schemas.microsoft.com/office/word/2010/wordprocessingInk" xmlns:wne="http://schemas.microsoft.com/office/word/2006/wordml" xmlns:wps="http://schemas.microsoft.com/office/word/2010/wordprocessingShape" mc:Ignorable="w14 w15 w16se w16cid w16 w16cex w16sdtdh wp14">
   <w:tbl>
     <w:tblPr>
       <w:bidiVisual/>
@@ -6628,7 +6629,7 @@
         </w:tcPr>
         <w:p>
           <w:pPr>
-            <w:pStyle w:val="Header"/>
+            <w:pStyle w:val="a7"/>
             <w:rPr>
               <w:b/>
               <w:bCs/>
@@ -6651,7 +6652,7 @@
         </w:p>
         <w:p>
           <w:pPr>
-            <w:pStyle w:val="Header"/>
+            <w:pStyle w:val="a7"/>
             <w:jc w:val="center"/>
             <w:rPr>
               <w:rFonts w:asciiTheme="majorBidi" w:hAnsiTheme="majorBidi"/>
@@ -6732,7 +6733,7 @@
         </w:p>
         <w:p>
           <w:pPr>
-            <w:pStyle w:val="Header"/>
+            <w:pStyle w:val="a7"/>
             <w:jc w:val="right"/>
             <w:rPr>
               <w:b/>
@@ -6821,7 +6822,7 @@
         </w:tcPr>
         <w:p>
           <w:pPr>
-            <w:pStyle w:val="Header"/>
+            <w:pStyle w:val="a7"/>
             <w:jc w:val="center"/>
             <w:rPr>
               <w:b/>
@@ -6872,14 +6873,14 @@
   </w:tbl>
   <w:p>
     <w:pPr>
-      <w:pStyle w:val="Header"/>
+      <w:pStyle w:val="a7"/>
     </w:pPr>
   </w:p>
 </w:hdr>
 </file>
 
 <file path=word/numbering.xml><?xml version="1.0" encoding="utf-8"?>
-<w:numbering xmlns:wpc="http://schemas.microsoft.com/office/word/2010/wordprocessingCanvas" xmlns:cx="http://schemas.microsoft.com/office/drawing/2014/chartex" xmlns:cx1="http://schemas.microsoft.com/office/drawing/2015/9/8/chartex" xmlns:cx2="http://schemas.microsoft.com/office/drawing/2015/10/21/chartex" xmlns:cx3="http://schemas.microsoft.com/office/drawing/2016/5/9/chartex" xmlns:cx4="http://schemas.microsoft.com/office/drawing/2016/5/10/chartex" xmlns:cx5="http://schemas.microsoft.com/office/drawing/2016/5/11/chartex" xmlns:cx6="http://schemas.microsoft.com/office/drawing/2016/5/12/chartex" xmlns:cx7="http://schemas.microsoft.com/office/drawing/2016/5/13/chartex" xmlns:cx8="http://schemas.microsoft.com/office/drawing/2016/5/14/chartex" xmlns:mc="http://schemas.openxmlformats.org/markup-compatibility/2006" xmlns:aink="http://schemas.microsoft.com/office/drawing/2016/ink" xmlns:am3d="http://schemas.microsoft.com/office/drawing/2017/model3d" xmlns:o="urn:schemas-microsoft-com:office:office" xmlns:r="http://schemas.openxmlformats.org/officeDocument/2006/relationships" xmlns:m="http://schemas.openxmlformats.org/officeDocument/2006/math" xmlns:v="urn:schemas-microsoft-com:vml" xmlns:wp14="http://schemas.microsoft.com/office/word/2010/wordprocessingDrawing" xmlns:wp="http://schemas.openxmlformats.org/drawingml/2006/wordprocessingDrawing" xmlns:w10="urn:schemas-microsoft-com:office:word" xmlns:w="http://schemas.openxmlformats.org/wordprocessingml/2006/main" xmlns:w14="http://schemas.microsoft.com/office/word/2010/wordml" xmlns:w15="http://schemas.microsoft.com/office/word/2012/wordml" xmlns:w16cex="http://schemas.microsoft.com/office/word/2018/wordml/cex" xmlns:w16cid="http://schemas.microsoft.com/office/word/2016/wordml/cid" xmlns:w16="http://schemas.microsoft.com/office/word/2018/wordml" xmlns:w16sdtdh="http://schemas.microsoft.com/office/word/2020/wordml/sdtdatahash" xmlns:w16se="http://schemas.microsoft.com/office/word/2015/wordml/symex" xmlns:wpg="http://schemas.microsoft.com/office/word/2010/wordprocessingGroup" xmlns:wpi="http://schemas.microsoft.com/office/word/2010/wordprocessingInk" xmlns:wne="http://schemas.microsoft.com/office/word/2006/wordml" xmlns:wps="http://schemas.microsoft.com/office/word/2010/wordprocessingShape" mc:Ignorable="w14 w15 w16se w16cid w16 w16cex w16sdtdh wp14">
+<w:numbering xmlns:wpc="http://schemas.microsoft.com/office/word/2010/wordprocessingCanvas" xmlns:cx="http://schemas.microsoft.com/office/drawing/2014/chartex" xmlns:cx1="http://schemas.microsoft.com/office/drawing/2015/9/8/chartex" xmlns:cx2="http://schemas.microsoft.com/office/drawing/2015/10/21/chartex" xmlns:cx3="http://schemas.microsoft.com/office/drawing/2016/5/9/chartex" xmlns:cx4="http://schemas.microsoft.com/office/drawing/2016/5/10/chartex" xmlns:cx5="http://schemas.microsoft.com/office/drawing/2016/5/11/chartex" xmlns:cx6="http://schemas.microsoft.com/office/drawing/2016/5/12/chartex" xmlns:cx7="http://schemas.microsoft.com/office/drawing/2016/5/13/chartex" xmlns:cx8="http://schemas.microsoft.com/office/drawing/2016/5/14/chartex" xmlns:mc="http://schemas.openxmlformats.org/markup-compatibility/2006" xmlns:aink="http://schemas.microsoft.com/office/drawing/2016/ink" xmlns:am3d="http://schemas.microsoft.com/office/drawing/2017/model3d" xmlns:o="urn:schemas-microsoft-com:office:office" xmlns:oel="http://schemas.microsoft.com/office/2019/extlst" xmlns:r="http://schemas.openxmlformats.org/officeDocument/2006/relationships" xmlns:m="http://schemas.openxmlformats.org/officeDocument/2006/math" xmlns:v="urn:schemas-microsoft-com:vml" xmlns:wp14="http://schemas.microsoft.com/office/word/2010/wordprocessingDrawing" xmlns:wp="http://schemas.openxmlformats.org/drawingml/2006/wordprocessingDrawing" xmlns:w10="urn:schemas-microsoft-com:office:word" xmlns:w="http://schemas.openxmlformats.org/wordprocessingml/2006/main" xmlns:w14="http://schemas.microsoft.com/office/word/2010/wordml" xmlns:w15="http://schemas.microsoft.com/office/word/2012/wordml" xmlns:w16cex="http://schemas.microsoft.com/office/word/2018/wordml/cex" xmlns:w16cid="http://schemas.microsoft.com/office/word/2016/wordml/cid" xmlns:w16="http://schemas.microsoft.com/office/word/2018/wordml" xmlns:w16sdtdh="http://schemas.microsoft.com/office/word/2020/wordml/sdtdatahash" xmlns:w16se="http://schemas.microsoft.com/office/word/2015/wordml/symex" xmlns:wpg="http://schemas.microsoft.com/office/word/2010/wordprocessingGroup" xmlns:wpi="http://schemas.microsoft.com/office/word/2010/wordprocessingInk" xmlns:wne="http://schemas.microsoft.com/office/word/2006/wordml" xmlns:wps="http://schemas.microsoft.com/office/word/2010/wordprocessingShape" mc:Ignorable="w14 w15 w16se w16cid w16 w16cex w16sdtdh wp14">
   <w:abstractNum w:abstractNumId="0" w15:restartNumberingAfterBreak="0">
     <w:nsid w:val="77AB2892"/>
     <w:multiLevelType w:val="multilevel"/>
@@ -6993,7 +6994,7 @@
       </w:pPr>
     </w:lvl>
   </w:abstractNum>
-  <w:num w:numId="1">
+  <w:num w:numId="1" w16cid:durableId="507721927">
     <w:abstractNumId w:val="0"/>
   </w:num>
 </w:numbering>
@@ -7171,7 +7172,7 @@
     <w:lsdException w:name="Table Web 2" w:semiHidden="1" w:unhideWhenUsed="1"/>
     <w:lsdException w:name="Table Web 3" w:semiHidden="1" w:unhideWhenUsed="1"/>
     <w:lsdException w:name="Balloon Text" w:semiHidden="1" w:unhideWhenUsed="1"/>
-    <w:lsdException w:name="Table Grid" w:semiHidden="1" w:uiPriority="59" w:unhideWhenUsed="1"/>
+    <w:lsdException w:name="Table Grid" w:uiPriority="59"/>
     <w:lsdException w:name="Table Theme" w:semiHidden="1" w:unhideWhenUsed="1"/>
     <w:lsdException w:name="Placeholder Text" w:semiHidden="1"/>
     <w:lsdException w:name="No Spacing" w:uiPriority="1" w:qFormat="1"/>
@@ -7394,7 +7395,7 @@
     <w:lsdException w:name="Unresolved Mention" w:semiHidden="1" w:unhideWhenUsed="1"/>
     <w:lsdException w:name="Smart Link" w:semiHidden="1" w:unhideWhenUsed="1"/>
   </w:latentStyles>
-  <w:style w:type="paragraph" w:default="1" w:styleId="Normal">
+  <w:style w:type="paragraph" w:default="1" w:styleId="a">
     <w:name w:val="Normal"/>
     <w:qFormat/>
     <w:rsid w:val="003D7CF8"/>
@@ -7402,12 +7403,12 @@
       <w:bidi/>
     </w:pPr>
   </w:style>
-  <w:style w:type="paragraph" w:styleId="Heading1">
+  <w:style w:type="paragraph" w:styleId="1">
     <w:name w:val="heading 1"/>
     <w:aliases w:val="כותרת ראשית"/>
-    <w:basedOn w:val="Normal"/>
-    <w:next w:val="Normal"/>
-    <w:link w:val="Heading1Char"/>
+    <w:basedOn w:val="a"/>
+    <w:next w:val="a"/>
+    <w:link w:val="10"/>
     <w:uiPriority w:val="9"/>
     <w:qFormat/>
     <w:rsid w:val="00C73BDB"/>
@@ -7426,11 +7427,11 @@
       <w:szCs w:val="40"/>
     </w:rPr>
   </w:style>
-  <w:style w:type="paragraph" w:styleId="Heading2">
+  <w:style w:type="paragraph" w:styleId="2">
     <w:name w:val="heading 2"/>
-    <w:basedOn w:val="Normal"/>
-    <w:next w:val="Normal"/>
-    <w:link w:val="Heading2Char"/>
+    <w:basedOn w:val="a"/>
+    <w:next w:val="a"/>
+    <w:link w:val="20"/>
     <w:uiPriority w:val="9"/>
     <w:unhideWhenUsed/>
     <w:qFormat/>
@@ -7450,12 +7451,12 @@
       <w:szCs w:val="28"/>
     </w:rPr>
   </w:style>
-  <w:style w:type="paragraph" w:styleId="Heading3">
+  <w:style w:type="paragraph" w:styleId="3">
     <w:name w:val="heading 3"/>
     <w:aliases w:val="תת כותרת"/>
-    <w:basedOn w:val="Normal"/>
-    <w:next w:val="Normal"/>
-    <w:link w:val="Heading3Char"/>
+    <w:basedOn w:val="a"/>
+    <w:next w:val="a"/>
+    <w:link w:val="30"/>
     <w:uiPriority w:val="9"/>
     <w:unhideWhenUsed/>
     <w:qFormat/>
@@ -7475,11 +7476,11 @@
       <w:szCs w:val="24"/>
     </w:rPr>
   </w:style>
-  <w:style w:type="paragraph" w:styleId="Heading4">
+  <w:style w:type="paragraph" w:styleId="4">
     <w:name w:val="heading 4"/>
-    <w:basedOn w:val="Normal"/>
-    <w:next w:val="Normal"/>
-    <w:link w:val="Heading4Char"/>
+    <w:basedOn w:val="a"/>
+    <w:next w:val="a"/>
+    <w:link w:val="40"/>
     <w:uiPriority w:val="9"/>
     <w:unhideWhenUsed/>
     <w:qFormat/>
@@ -7498,11 +7499,11 @@
       <w:spacing w:val="10"/>
     </w:rPr>
   </w:style>
-  <w:style w:type="paragraph" w:styleId="Heading5">
+  <w:style w:type="paragraph" w:styleId="5">
     <w:name w:val="heading 5"/>
-    <w:basedOn w:val="Normal"/>
-    <w:next w:val="Normal"/>
-    <w:link w:val="Heading5Char"/>
+    <w:basedOn w:val="a"/>
+    <w:next w:val="a"/>
+    <w:link w:val="50"/>
     <w:uiPriority w:val="9"/>
     <w:unhideWhenUsed/>
     <w:qFormat/>
@@ -7519,11 +7520,11 @@
       <w:spacing w:val="10"/>
     </w:rPr>
   </w:style>
-  <w:style w:type="paragraph" w:styleId="Heading6">
+  <w:style w:type="paragraph" w:styleId="6">
     <w:name w:val="heading 6"/>
-    <w:basedOn w:val="Normal"/>
-    <w:next w:val="Normal"/>
-    <w:link w:val="Heading6Char"/>
+    <w:basedOn w:val="a"/>
+    <w:next w:val="a"/>
+    <w:link w:val="60"/>
     <w:uiPriority w:val="9"/>
     <w:semiHidden/>
     <w:unhideWhenUsed/>
@@ -7541,11 +7542,11 @@
       <w:spacing w:val="10"/>
     </w:rPr>
   </w:style>
-  <w:style w:type="paragraph" w:styleId="Heading7">
+  <w:style w:type="paragraph" w:styleId="7">
     <w:name w:val="heading 7"/>
-    <w:basedOn w:val="Normal"/>
-    <w:next w:val="Normal"/>
-    <w:link w:val="Heading7Char"/>
+    <w:basedOn w:val="a"/>
+    <w:next w:val="a"/>
+    <w:link w:val="70"/>
     <w:uiPriority w:val="9"/>
     <w:semiHidden/>
     <w:unhideWhenUsed/>
@@ -7565,11 +7566,11 @@
       <w:spacing w:val="10"/>
     </w:rPr>
   </w:style>
-  <w:style w:type="paragraph" w:styleId="Heading8">
+  <w:style w:type="paragraph" w:styleId="8">
     <w:name w:val="heading 8"/>
-    <w:basedOn w:val="Normal"/>
-    <w:next w:val="Normal"/>
-    <w:link w:val="Heading8Char"/>
+    <w:basedOn w:val="a"/>
+    <w:next w:val="a"/>
+    <w:link w:val="80"/>
     <w:uiPriority w:val="9"/>
     <w:semiHidden/>
     <w:unhideWhenUsed/>
@@ -7588,11 +7589,11 @@
       <w:szCs w:val="20"/>
     </w:rPr>
   </w:style>
-  <w:style w:type="paragraph" w:styleId="Heading9">
+  <w:style w:type="paragraph" w:styleId="9">
     <w:name w:val="heading 9"/>
-    <w:basedOn w:val="Normal"/>
-    <w:next w:val="Normal"/>
-    <w:link w:val="Heading9Char"/>
+    <w:basedOn w:val="a"/>
+    <w:next w:val="a"/>
+    <w:link w:val="90"/>
     <w:uiPriority w:val="9"/>
     <w:semiHidden/>
     <w:unhideWhenUsed/>
@@ -7613,13 +7614,13 @@
       <w:szCs w:val="20"/>
     </w:rPr>
   </w:style>
-  <w:style w:type="character" w:default="1" w:styleId="DefaultParagraphFont">
+  <w:style w:type="character" w:default="1" w:styleId="a0">
     <w:name w:val="Default Paragraph Font"/>
     <w:uiPriority w:val="1"/>
     <w:semiHidden/>
     <w:unhideWhenUsed/>
   </w:style>
-  <w:style w:type="table" w:default="1" w:styleId="TableNormal">
+  <w:style w:type="table" w:default="1" w:styleId="a1">
     <w:name w:val="Normal Table"/>
     <w:uiPriority w:val="99"/>
     <w:semiHidden/>
@@ -7634,17 +7635,17 @@
       </w:tblCellMar>
     </w:tblPr>
   </w:style>
-  <w:style w:type="numbering" w:default="1" w:styleId="NoList">
+  <w:style w:type="numbering" w:default="1" w:styleId="a2">
     <w:name w:val="No List"/>
     <w:uiPriority w:val="99"/>
     <w:semiHidden/>
     <w:unhideWhenUsed/>
   </w:style>
-  <w:style w:type="paragraph" w:styleId="Title">
+  <w:style w:type="paragraph" w:styleId="a3">
     <w:name w:val="Title"/>
-    <w:basedOn w:val="Normal"/>
-    <w:next w:val="Normal"/>
-    <w:link w:val="TitleChar"/>
+    <w:basedOn w:val="a"/>
+    <w:next w:val="a"/>
+    <w:link w:val="a4"/>
     <w:uiPriority w:val="10"/>
     <w:qFormat/>
     <w:rsid w:val="003D7CF8"/>
@@ -7664,10 +7665,10 @@
       <w:szCs w:val="44"/>
     </w:rPr>
   </w:style>
-  <w:style w:type="character" w:customStyle="1" w:styleId="TitleChar">
-    <w:name w:val="Title Char"/>
-    <w:basedOn w:val="DefaultParagraphFont"/>
-    <w:link w:val="Title"/>
+  <w:style w:type="character" w:customStyle="1" w:styleId="a4">
+    <w:name w:val="כותרת טקסט תו"/>
+    <w:basedOn w:val="a0"/>
+    <w:link w:val="a3"/>
     <w:uiPriority w:val="10"/>
     <w:rsid w:val="003D7CF8"/>
     <w:rPr>
@@ -7678,11 +7679,11 @@
       <w:szCs w:val="44"/>
     </w:rPr>
   </w:style>
-  <w:style w:type="paragraph" w:styleId="Quote">
+  <w:style w:type="paragraph" w:styleId="a5">
     <w:name w:val="Quote"/>
-    <w:basedOn w:val="Normal"/>
-    <w:next w:val="Normal"/>
-    <w:link w:val="QuoteChar"/>
+    <w:basedOn w:val="a"/>
+    <w:next w:val="a"/>
+    <w:link w:val="a6"/>
     <w:uiPriority w:val="29"/>
     <w:qFormat/>
     <w:rsid w:val="003D7CF8"/>
@@ -7691,10 +7692,10 @@
       <w:iCs/>
     </w:rPr>
   </w:style>
-  <w:style w:type="character" w:customStyle="1" w:styleId="QuoteChar">
-    <w:name w:val="Quote Char"/>
-    <w:basedOn w:val="DefaultParagraphFont"/>
-    <w:link w:val="Quote"/>
+  <w:style w:type="character" w:customStyle="1" w:styleId="a6">
+    <w:name w:val="ציטוט תו"/>
+    <w:basedOn w:val="a0"/>
+    <w:link w:val="a5"/>
     <w:uiPriority w:val="29"/>
     <w:rsid w:val="003D7CF8"/>
     <w:rPr>
@@ -7702,10 +7703,10 @@
       <w:iCs/>
     </w:rPr>
   </w:style>
-  <w:style w:type="paragraph" w:styleId="Header">
+  <w:style w:type="paragraph" w:styleId="a7">
     <w:name w:val="header"/>
-    <w:basedOn w:val="Normal"/>
-    <w:link w:val="HeaderChar"/>
+    <w:basedOn w:val="a"/>
+    <w:link w:val="a8"/>
     <w:uiPriority w:val="99"/>
     <w:unhideWhenUsed/>
     <w:rsid w:val="00F81A64"/>
@@ -7717,17 +7718,17 @@
       <w:spacing w:after="0" w:line="240" w:lineRule="auto"/>
     </w:pPr>
   </w:style>
-  <w:style w:type="character" w:customStyle="1" w:styleId="HeaderChar">
-    <w:name w:val="Header Char"/>
-    <w:basedOn w:val="DefaultParagraphFont"/>
-    <w:link w:val="Header"/>
+  <w:style w:type="character" w:customStyle="1" w:styleId="a8">
+    <w:name w:val="כותרת עליונה תו"/>
+    <w:basedOn w:val="a0"/>
+    <w:link w:val="a7"/>
     <w:uiPriority w:val="99"/>
     <w:rsid w:val="00F81A64"/>
   </w:style>
-  <w:style w:type="paragraph" w:styleId="Footer">
+  <w:style w:type="paragraph" w:styleId="a9">
     <w:name w:val="footer"/>
-    <w:basedOn w:val="Normal"/>
-    <w:link w:val="FooterChar"/>
+    <w:basedOn w:val="a"/>
+    <w:link w:val="aa"/>
     <w:uiPriority w:val="99"/>
     <w:unhideWhenUsed/>
     <w:rsid w:val="00F81A64"/>
@@ -7739,17 +7740,17 @@
       <w:spacing w:after="0" w:line="240" w:lineRule="auto"/>
     </w:pPr>
   </w:style>
-  <w:style w:type="character" w:customStyle="1" w:styleId="FooterChar">
-    <w:name w:val="Footer Char"/>
-    <w:basedOn w:val="DefaultParagraphFont"/>
-    <w:link w:val="Footer"/>
+  <w:style w:type="character" w:customStyle="1" w:styleId="aa">
+    <w:name w:val="כותרת תחתונה תו"/>
+    <w:basedOn w:val="a0"/>
+    <w:link w:val="a9"/>
     <w:uiPriority w:val="99"/>
     <w:rsid w:val="00F81A64"/>
   </w:style>
-  <w:style w:type="paragraph" w:styleId="BalloonText">
+  <w:style w:type="paragraph" w:styleId="ab">
     <w:name w:val="Balloon Text"/>
-    <w:basedOn w:val="Normal"/>
-    <w:link w:val="BalloonTextChar"/>
+    <w:basedOn w:val="a"/>
+    <w:link w:val="ac"/>
     <w:uiPriority w:val="99"/>
     <w:semiHidden/>
     <w:unhideWhenUsed/>
@@ -7763,10 +7764,10 @@
       <w:szCs w:val="16"/>
     </w:rPr>
   </w:style>
-  <w:style w:type="character" w:customStyle="1" w:styleId="BalloonTextChar">
-    <w:name w:val="Balloon Text Char"/>
-    <w:basedOn w:val="DefaultParagraphFont"/>
-    <w:link w:val="BalloonText"/>
+  <w:style w:type="character" w:customStyle="1" w:styleId="ac">
+    <w:name w:val="טקסט בלונים תו"/>
+    <w:basedOn w:val="a0"/>
+    <w:link w:val="ab"/>
     <w:uiPriority w:val="99"/>
     <w:semiHidden/>
     <w:rsid w:val="007D29F1"/>
@@ -7776,11 +7777,11 @@
       <w:szCs w:val="16"/>
     </w:rPr>
   </w:style>
-  <w:style w:type="character" w:customStyle="1" w:styleId="Heading1Char">
-    <w:name w:val="Heading 1 Char"/>
-    <w:aliases w:val="כותרת ראשית Char"/>
-    <w:basedOn w:val="DefaultParagraphFont"/>
-    <w:link w:val="Heading1"/>
+  <w:style w:type="character" w:customStyle="1" w:styleId="10">
+    <w:name w:val="כותרת 1 תו"/>
+    <w:aliases w:val="כותרת ראשית תו"/>
+    <w:basedOn w:val="a0"/>
+    <w:link w:val="1"/>
     <w:uiPriority w:val="9"/>
     <w:rsid w:val="00C73BDB"/>
     <w:rPr>
@@ -7791,7 +7792,7 @@
       <w:szCs w:val="40"/>
     </w:rPr>
   </w:style>
-  <w:style w:type="character" w:styleId="Strong">
+  <w:style w:type="character" w:styleId="ad">
     <w:name w:val="Strong"/>
     <w:uiPriority w:val="22"/>
     <w:qFormat/>
@@ -7803,10 +7804,10 @@
       <w:spacing w:val="5"/>
     </w:rPr>
   </w:style>
-  <w:style w:type="character" w:customStyle="1" w:styleId="Heading2Char">
-    <w:name w:val="Heading 2 Char"/>
-    <w:basedOn w:val="DefaultParagraphFont"/>
-    <w:link w:val="Heading2"/>
+  <w:style w:type="character" w:customStyle="1" w:styleId="20">
+    <w:name w:val="כותרת 2 תו"/>
+    <w:basedOn w:val="a0"/>
+    <w:link w:val="2"/>
     <w:uiPriority w:val="9"/>
     <w:rsid w:val="002A6DF9"/>
     <w:rPr>
@@ -7817,10 +7818,10 @@
       <w:szCs w:val="28"/>
     </w:rPr>
   </w:style>
-  <w:style w:type="paragraph" w:styleId="HTMLPreformatted">
+  <w:style w:type="paragraph" w:styleId="HTML">
     <w:name w:val="HTML Preformatted"/>
-    <w:basedOn w:val="Normal"/>
-    <w:link w:val="HTMLPreformattedChar"/>
+    <w:basedOn w:val="a"/>
+    <w:link w:val="HTML0"/>
     <w:uiPriority w:val="99"/>
     <w:unhideWhenUsed/>
     <w:rsid w:val="009829F0"/>
@@ -7852,10 +7853,10 @@
       <w:szCs w:val="20"/>
     </w:rPr>
   </w:style>
-  <w:style w:type="character" w:customStyle="1" w:styleId="HTMLPreformattedChar">
-    <w:name w:val="HTML Preformatted Char"/>
-    <w:basedOn w:val="DefaultParagraphFont"/>
-    <w:link w:val="HTMLPreformatted"/>
+  <w:style w:type="character" w:customStyle="1" w:styleId="HTML0">
+    <w:name w:val="HTML מעוצב מראש תו"/>
+    <w:basedOn w:val="a0"/>
+    <w:link w:val="HTML"/>
     <w:uiPriority w:val="99"/>
     <w:rsid w:val="009829F0"/>
     <w:rPr>
@@ -7866,49 +7867,49 @@
   </w:style>
   <w:style w:type="character" w:customStyle="1" w:styleId="k">
     <w:name w:val="k"/>
-    <w:basedOn w:val="DefaultParagraphFont"/>
+    <w:basedOn w:val="a0"/>
     <w:rsid w:val="009829F0"/>
   </w:style>
   <w:style w:type="character" w:customStyle="1" w:styleId="n">
     <w:name w:val="n"/>
-    <w:basedOn w:val="DefaultParagraphFont"/>
+    <w:basedOn w:val="a0"/>
     <w:rsid w:val="009829F0"/>
   </w:style>
   <w:style w:type="character" w:customStyle="1" w:styleId="o">
     <w:name w:val="o"/>
-    <w:basedOn w:val="DefaultParagraphFont"/>
+    <w:basedOn w:val="a0"/>
     <w:rsid w:val="009829F0"/>
   </w:style>
   <w:style w:type="character" w:customStyle="1" w:styleId="p">
     <w:name w:val="p"/>
-    <w:basedOn w:val="DefaultParagraphFont"/>
+    <w:basedOn w:val="a0"/>
     <w:rsid w:val="009829F0"/>
   </w:style>
   <w:style w:type="character" w:customStyle="1" w:styleId="kt">
     <w:name w:val="kt"/>
-    <w:basedOn w:val="DefaultParagraphFont"/>
+    <w:basedOn w:val="a0"/>
     <w:rsid w:val="009829F0"/>
   </w:style>
   <w:style w:type="character" w:customStyle="1" w:styleId="mi">
     <w:name w:val="mi"/>
-    <w:basedOn w:val="DefaultParagraphFont"/>
+    <w:basedOn w:val="a0"/>
     <w:rsid w:val="009829F0"/>
   </w:style>
   <w:style w:type="character" w:customStyle="1" w:styleId="s">
     <w:name w:val="s"/>
-    <w:basedOn w:val="DefaultParagraphFont"/>
+    <w:basedOn w:val="a0"/>
     <w:rsid w:val="009829F0"/>
   </w:style>
   <w:style w:type="character" w:customStyle="1" w:styleId="nn">
     <w:name w:val="nn"/>
-    <w:basedOn w:val="DefaultParagraphFont"/>
+    <w:basedOn w:val="a0"/>
     <w:rsid w:val="00154BA9"/>
   </w:style>
-  <w:style w:type="character" w:customStyle="1" w:styleId="Heading3Char">
-    <w:name w:val="Heading 3 Char"/>
-    <w:aliases w:val="תת כותרת Char"/>
-    <w:basedOn w:val="DefaultParagraphFont"/>
-    <w:link w:val="Heading3"/>
+  <w:style w:type="character" w:customStyle="1" w:styleId="30">
+    <w:name w:val="כותרת 3 תו"/>
+    <w:aliases w:val="תת כותרת תו"/>
+    <w:basedOn w:val="a0"/>
+    <w:link w:val="3"/>
     <w:uiPriority w:val="9"/>
     <w:rsid w:val="003D7CF8"/>
     <w:rPr>
@@ -7920,28 +7921,28 @@
   </w:style>
   <w:style w:type="character" w:customStyle="1" w:styleId="hljs-keyword">
     <w:name w:val="hljs-keyword"/>
-    <w:basedOn w:val="DefaultParagraphFont"/>
+    <w:basedOn w:val="a0"/>
     <w:rsid w:val="00B17581"/>
   </w:style>
   <w:style w:type="character" w:customStyle="1" w:styleId="hljs-string">
     <w:name w:val="hljs-string"/>
-    <w:basedOn w:val="DefaultParagraphFont"/>
+    <w:basedOn w:val="a0"/>
     <w:rsid w:val="00B17581"/>
   </w:style>
   <w:style w:type="character" w:customStyle="1" w:styleId="hljs-subst">
     <w:name w:val="hljs-subst"/>
-    <w:basedOn w:val="DefaultParagraphFont"/>
+    <w:basedOn w:val="a0"/>
     <w:rsid w:val="00B17581"/>
   </w:style>
   <w:style w:type="character" w:customStyle="1" w:styleId="m">
     <w:name w:val="m"/>
-    <w:basedOn w:val="DefaultParagraphFont"/>
+    <w:basedOn w:val="a0"/>
     <w:rsid w:val="00356F08"/>
   </w:style>
-  <w:style w:type="character" w:customStyle="1" w:styleId="Heading4Char">
-    <w:name w:val="Heading 4 Char"/>
-    <w:basedOn w:val="DefaultParagraphFont"/>
-    <w:link w:val="Heading4"/>
+  <w:style w:type="character" w:customStyle="1" w:styleId="40">
+    <w:name w:val="כותרת 4 תו"/>
+    <w:basedOn w:val="a0"/>
+    <w:link w:val="4"/>
     <w:uiPriority w:val="9"/>
     <w:rsid w:val="003D7CF8"/>
     <w:rPr>
@@ -7950,12 +7951,12 @@
       <w:spacing w:val="10"/>
     </w:rPr>
   </w:style>
-  <w:style w:type="paragraph" w:styleId="IntenseQuote">
+  <w:style w:type="paragraph" w:styleId="ae">
     <w:name w:val="Intense Quote"/>
     <w:aliases w:val="כותרת תרגיל"/>
-    <w:basedOn w:val="Normal"/>
-    <w:next w:val="Normal"/>
-    <w:link w:val="IntenseQuoteChar"/>
+    <w:basedOn w:val="a"/>
+    <w:next w:val="a"/>
+    <w:link w:val="af"/>
     <w:uiPriority w:val="30"/>
     <w:qFormat/>
     <w:rsid w:val="003D7CF8"/>
@@ -7975,11 +7976,11 @@
       <w:szCs w:val="20"/>
     </w:rPr>
   </w:style>
-  <w:style w:type="character" w:customStyle="1" w:styleId="IntenseQuoteChar">
-    <w:name w:val="Intense Quote Char"/>
-    <w:aliases w:val="כותרת תרגיל Char"/>
-    <w:basedOn w:val="DefaultParagraphFont"/>
-    <w:link w:val="IntenseQuote"/>
+  <w:style w:type="character" w:customStyle="1" w:styleId="af">
+    <w:name w:val="ציטוט חזק תו"/>
+    <w:aliases w:val="כותרת תרגיל תו"/>
+    <w:basedOn w:val="a0"/>
+    <w:link w:val="ae"/>
     <w:uiPriority w:val="30"/>
     <w:rsid w:val="003D7CF8"/>
     <w:rPr>
@@ -7990,10 +7991,10 @@
       <w:szCs w:val="20"/>
     </w:rPr>
   </w:style>
-  <w:style w:type="character" w:customStyle="1" w:styleId="Heading5Char">
-    <w:name w:val="Heading 5 Char"/>
-    <w:basedOn w:val="DefaultParagraphFont"/>
-    <w:link w:val="Heading5"/>
+  <w:style w:type="character" w:customStyle="1" w:styleId="50">
+    <w:name w:val="כותרת 5 תו"/>
+    <w:basedOn w:val="a0"/>
+    <w:link w:val="5"/>
     <w:uiPriority w:val="9"/>
     <w:rsid w:val="003D7CF8"/>
     <w:rPr>
@@ -8002,10 +8003,10 @@
       <w:spacing w:val="10"/>
     </w:rPr>
   </w:style>
-  <w:style w:type="character" w:customStyle="1" w:styleId="Heading6Char">
-    <w:name w:val="Heading 6 Char"/>
-    <w:basedOn w:val="DefaultParagraphFont"/>
-    <w:link w:val="Heading6"/>
+  <w:style w:type="character" w:customStyle="1" w:styleId="60">
+    <w:name w:val="כותרת 6 תו"/>
+    <w:basedOn w:val="a0"/>
+    <w:link w:val="6"/>
     <w:uiPriority w:val="9"/>
     <w:semiHidden/>
     <w:rsid w:val="003D7CF8"/>
@@ -8015,10 +8016,10 @@
       <w:spacing w:val="10"/>
     </w:rPr>
   </w:style>
-  <w:style w:type="character" w:customStyle="1" w:styleId="Heading7Char">
-    <w:name w:val="Heading 7 Char"/>
-    <w:basedOn w:val="DefaultParagraphFont"/>
-    <w:link w:val="Heading7"/>
+  <w:style w:type="character" w:customStyle="1" w:styleId="70">
+    <w:name w:val="כותרת 7 תו"/>
+    <w:basedOn w:val="a0"/>
+    <w:link w:val="7"/>
     <w:uiPriority w:val="9"/>
     <w:semiHidden/>
     <w:rsid w:val="003D7CF8"/>
@@ -8030,10 +8031,10 @@
       <w:spacing w:val="10"/>
     </w:rPr>
   </w:style>
-  <w:style w:type="character" w:customStyle="1" w:styleId="Heading8Char">
-    <w:name w:val="Heading 8 Char"/>
-    <w:basedOn w:val="DefaultParagraphFont"/>
-    <w:link w:val="Heading8"/>
+  <w:style w:type="character" w:customStyle="1" w:styleId="80">
+    <w:name w:val="כותרת 8 תו"/>
+    <w:basedOn w:val="a0"/>
+    <w:link w:val="8"/>
     <w:uiPriority w:val="9"/>
     <w:semiHidden/>
     <w:rsid w:val="003D7CF8"/>
@@ -8044,10 +8045,10 @@
       <w:szCs w:val="20"/>
     </w:rPr>
   </w:style>
-  <w:style w:type="character" w:customStyle="1" w:styleId="Heading9Char">
-    <w:name w:val="Heading 9 Char"/>
-    <w:basedOn w:val="DefaultParagraphFont"/>
-    <w:link w:val="Heading9"/>
+  <w:style w:type="character" w:customStyle="1" w:styleId="90">
+    <w:name w:val="כותרת 9 תו"/>
+    <w:basedOn w:val="a0"/>
+    <w:link w:val="9"/>
     <w:uiPriority w:val="9"/>
     <w:semiHidden/>
     <w:rsid w:val="003D7CF8"/>
@@ -8060,10 +8061,10 @@
       <w:szCs w:val="20"/>
     </w:rPr>
   </w:style>
-  <w:style w:type="paragraph" w:styleId="Caption">
+  <w:style w:type="paragraph" w:styleId="af0">
     <w:name w:val="caption"/>
-    <w:basedOn w:val="Normal"/>
-    <w:next w:val="Normal"/>
+    <w:basedOn w:val="a"/>
+    <w:next w:val="a"/>
     <w:uiPriority w:val="35"/>
     <w:semiHidden/>
     <w:unhideWhenUsed/>
@@ -8079,11 +8080,11 @@
       <w:szCs w:val="18"/>
     </w:rPr>
   </w:style>
-  <w:style w:type="paragraph" w:styleId="Subtitle">
+  <w:style w:type="paragraph" w:styleId="af1">
     <w:name w:val="Subtitle"/>
-    <w:basedOn w:val="Normal"/>
-    <w:next w:val="Normal"/>
-    <w:link w:val="SubtitleChar"/>
+    <w:basedOn w:val="a"/>
+    <w:next w:val="a"/>
+    <w:link w:val="af2"/>
     <w:uiPriority w:val="11"/>
     <w:qFormat/>
     <w:rsid w:val="00120263"/>
@@ -8101,10 +8102,10 @@
       <w:szCs w:val="24"/>
     </w:rPr>
   </w:style>
-  <w:style w:type="character" w:customStyle="1" w:styleId="SubtitleChar">
-    <w:name w:val="Subtitle Char"/>
-    <w:basedOn w:val="DefaultParagraphFont"/>
-    <w:link w:val="Subtitle"/>
+  <w:style w:type="character" w:customStyle="1" w:styleId="af2">
+    <w:name w:val="כותרת משנה תו"/>
+    <w:basedOn w:val="a0"/>
+    <w:link w:val="af1"/>
     <w:uiPriority w:val="11"/>
     <w:rsid w:val="00120263"/>
     <w:rPr>
@@ -8118,7 +8119,7 @@
       <w:szCs w:val="24"/>
     </w:rPr>
   </w:style>
-  <w:style w:type="character" w:styleId="Emphasis">
+  <w:style w:type="character" w:styleId="af3">
     <w:name w:val="Emphasis"/>
     <w:uiPriority w:val="20"/>
     <w:qFormat/>
@@ -8130,10 +8131,10 @@
       <w:szCs w:val="20"/>
     </w:rPr>
   </w:style>
-  <w:style w:type="paragraph" w:styleId="NoSpacing">
+  <w:style w:type="paragraph" w:styleId="af4">
     <w:name w:val="No Spacing"/>
-    <w:basedOn w:val="Normal"/>
-    <w:link w:val="NoSpacingChar"/>
+    <w:basedOn w:val="a"/>
+    <w:link w:val="af5"/>
     <w:uiPriority w:val="1"/>
     <w:qFormat/>
     <w:rsid w:val="003D7CF8"/>
@@ -8142,16 +8143,16 @@
       <w:spacing w:after="0" w:line="240" w:lineRule="auto"/>
     </w:pPr>
   </w:style>
-  <w:style w:type="character" w:customStyle="1" w:styleId="NoSpacingChar">
-    <w:name w:val="No Spacing Char"/>
-    <w:basedOn w:val="DefaultParagraphFont"/>
-    <w:link w:val="NoSpacing"/>
+  <w:style w:type="character" w:customStyle="1" w:styleId="af5">
+    <w:name w:val="ללא מרווח תו"/>
+    <w:basedOn w:val="a0"/>
+    <w:link w:val="af4"/>
     <w:uiPriority w:val="1"/>
     <w:rsid w:val="003D7CF8"/>
   </w:style>
-  <w:style w:type="paragraph" w:styleId="ListParagraph">
+  <w:style w:type="paragraph" w:styleId="af6">
     <w:name w:val="List Paragraph"/>
-    <w:basedOn w:val="Normal"/>
+    <w:basedOn w:val="a"/>
     <w:uiPriority w:val="34"/>
     <w:qFormat/>
     <w:rsid w:val="003D7CF8"/>
@@ -8161,7 +8162,7 @@
       <w:contextualSpacing/>
     </w:pPr>
   </w:style>
-  <w:style w:type="character" w:styleId="SubtleEmphasis">
+  <w:style w:type="character" w:styleId="af7">
     <w:name w:val="Subtle Emphasis"/>
     <w:uiPriority w:val="19"/>
     <w:qFormat/>
@@ -8171,7 +8172,7 @@
       <w:iCs/>
     </w:rPr>
   </w:style>
-  <w:style w:type="character" w:styleId="IntenseEmphasis">
+  <w:style w:type="character" w:styleId="af8">
     <w:name w:val="Intense Emphasis"/>
     <w:uiPriority w:val="21"/>
     <w:qFormat/>
@@ -8185,9 +8186,9 @@
       <w:szCs w:val="20"/>
     </w:rPr>
   </w:style>
-  <w:style w:type="character" w:styleId="SubtleReference">
+  <w:style w:type="character" w:styleId="af9">
     <w:name w:val="Subtle Reference"/>
-    <w:basedOn w:val="DefaultParagraphFont"/>
+    <w:basedOn w:val="a0"/>
     <w:uiPriority w:val="31"/>
     <w:qFormat/>
     <w:rsid w:val="003D7CF8"/>
@@ -8198,7 +8199,7 @@
       <w:color w:val="622423" w:themeColor="accent2" w:themeShade="7F"/>
     </w:rPr>
   </w:style>
-  <w:style w:type="character" w:styleId="IntenseReference">
+  <w:style w:type="character" w:styleId="afa">
     <w:name w:val="Intense Reference"/>
     <w:uiPriority w:val="32"/>
     <w:qFormat/>
@@ -8212,7 +8213,7 @@
       <w:color w:val="622423" w:themeColor="accent2" w:themeShade="7F"/>
     </w:rPr>
   </w:style>
-  <w:style w:type="character" w:styleId="BookTitle">
+  <w:style w:type="character" w:styleId="afb">
     <w:name w:val="Book Title"/>
     <w:uiPriority w:val="33"/>
     <w:qFormat/>
@@ -8224,10 +8225,10 @@
       <w:u w:color="622423" w:themeColor="accent2" w:themeShade="7F"/>
     </w:rPr>
   </w:style>
-  <w:style w:type="paragraph" w:styleId="TOCHeading">
+  <w:style w:type="paragraph" w:styleId="afc">
     <w:name w:val="TOC Heading"/>
-    <w:basedOn w:val="Heading1"/>
-    <w:next w:val="Normal"/>
+    <w:basedOn w:val="1"/>
+    <w:next w:val="a"/>
     <w:uiPriority w:val="39"/>
     <w:semiHidden/>
     <w:unhideWhenUsed/>

</xml_diff>